<commit_message>
tried to calculate elevation
</commit_message>
<xml_diff>
--- a/notes.docx
+++ b/notes.docx
@@ -22,18 +22,15 @@
       </w:r>
       <w:proofErr w:type="spellEnd"/>
       <w:r>
-        <w:t xml:space="preserve"> and log to the bat2021_v2 </w:t>
-      </w:r>
-      <w:proofErr w:type="gramStart"/>
-      <w:r>
-        <w:t>data base</w:t>
-      </w:r>
-      <w:proofErr w:type="gramEnd"/>
-      <w:r>
-        <w:t>.</w:t>
+        <w:t xml:space="preserve"> and log to the bat2021_v2 data base.</w:t>
       </w:r>
     </w:p>
     <w:p>
+      <w:pPr>
+        <w:pBdr>
+          <w:bottom w:val="single" w:sz="6" w:space="1" w:color="auto"/>
+        </w:pBdr>
+      </w:pPr>
       <w:r>
         <w:t xml:space="preserve">Then calculate the </w:t>
       </w:r>
@@ -46,6 +43,29 @@
         <w:t xml:space="preserve"> matrix for the population analysis section.</w:t>
       </w:r>
     </w:p>
+    <w:p>
+      <w:r>
+        <w:t>10/15/2023</w:t>
+      </w:r>
+    </w:p>
+    <w:p>
+      <w:r>
+        <w:t xml:space="preserve">I tried copying the </w:t>
+      </w:r>
+      <w:proofErr w:type="spellStart"/>
+      <w:r>
+        <w:t>lat</w:t>
+      </w:r>
+      <w:proofErr w:type="spellEnd"/>
+      <w:r>
+        <w:t xml:space="preserve"> and log but there seems to be a problem as points are not plotting properly. There might be problems with the coordinates. </w:t>
+      </w:r>
+      <w:r>
+        <w:br/>
+        <w:t>For the population analysis I want to include moon phase, moon illumination, elevation, riparian veg.</w:t>
+      </w:r>
+    </w:p>
+    <w:p/>
     <w:p/>
     <w:p/>
     <w:sectPr>

</xml_diff>

<commit_message>
Trying to generate buffers around site points to then calculate NDVI.
</commit_message>
<xml_diff>
--- a/notes.docx
+++ b/notes.docx
@@ -22,7 +22,15 @@
       </w:r>
       <w:proofErr w:type="spellEnd"/>
       <w:r>
-        <w:t xml:space="preserve"> and log to the bat2021_v2 data base.</w:t>
+        <w:t xml:space="preserve"> and log to the bat2021_v2 </w:t>
+      </w:r>
+      <w:proofErr w:type="gramStart"/>
+      <w:r>
+        <w:t>data base</w:t>
+      </w:r>
+      <w:proofErr w:type="gramEnd"/>
+      <w:r>
+        <w:t>.</w:t>
       </w:r>
     </w:p>
     <w:p>
@@ -61,10 +69,52 @@
         <w:t xml:space="preserve"> and log but there seems to be a problem as points are not plotting properly. There might be problems with the coordinates. </w:t>
       </w:r>
       <w:r>
+        <w:t xml:space="preserve">Update: I tried again and the </w:t>
+      </w:r>
+      <w:proofErr w:type="spellStart"/>
+      <w:r>
+        <w:t>elevatr</w:t>
+      </w:r>
+      <w:proofErr w:type="spellEnd"/>
+      <w:r>
+        <w:t xml:space="preserve"> package loaded and worked. </w:t>
+      </w:r>
+      <w:proofErr w:type="gramStart"/>
+      <w:r>
+        <w:t>However</w:t>
+      </w:r>
+      <w:proofErr w:type="gramEnd"/>
+      <w:r>
+        <w:t xml:space="preserve"> I didn’t displayed any elevation. </w:t>
+      </w:r>
+      <w:r>
+        <w:br/>
+        <w:t xml:space="preserve">I tried the package raster and plotted the DEM for Idaho and was able to obtain elevation for each site. </w:t>
+      </w:r>
+    </w:p>
+    <w:p>
+      <w:r>
         <w:br/>
         <w:t>For the population analysis I want to include moon phase, moon illumination, elevation, riparian veg.</w:t>
       </w:r>
     </w:p>
+    <w:p>
+      <w:r>
+        <w:t xml:space="preserve">The riparian vegetation I will calculate with the </w:t>
+      </w:r>
+      <w:r>
+        <w:t xml:space="preserve">NDVI. Unfortunately, is not working as it is. I am </w:t>
+      </w:r>
+      <w:proofErr w:type="gramStart"/>
+      <w:r>
+        <w:t>using  a</w:t>
+      </w:r>
+      <w:proofErr w:type="gramEnd"/>
+      <w:r>
+        <w:t xml:space="preserve"> code that is in the cleanup script. ChatGPT help me generate it but still not working well. </w:t>
+      </w:r>
+    </w:p>
+    <w:p/>
     <w:p/>
     <w:p/>
     <w:p/>

</xml_diff>

<commit_message>
data fixed but model failed still
</commit_message>
<xml_diff>
--- a/notes.docx
+++ b/notes.docx
@@ -36,7 +36,7 @@
     <w:p>
       <w:pPr>
         <w:pBdr>
-          <w:bottom w:val="single" w:sz="6" w:space="1" w:color="auto"/>
+          <w:bottom w:val="single" w:sz="6" w:space="14" w:color="auto"/>
         </w:pBdr>
       </w:pPr>
       <w:r>
@@ -114,6 +114,470 @@
         <w:t xml:space="preserve"> code that is in the cleanup script. ChatGPT help me generate it but still not working well. </w:t>
       </w:r>
     </w:p>
+    <w:p/>
+    <w:p>
+      <w:r>
+        <w:t>11/17/2023</w:t>
+      </w:r>
+    </w:p>
+    <w:p>
+      <w:r>
+        <w:t xml:space="preserve">Per recommendation of </w:t>
+      </w:r>
+      <w:proofErr w:type="gramStart"/>
+      <w:r>
+        <w:t>Jen</w:t>
+      </w:r>
+      <w:proofErr w:type="gramEnd"/>
+      <w:r>
+        <w:t xml:space="preserve"> I created the matrix </w:t>
+      </w:r>
+      <w:proofErr w:type="spellStart"/>
+      <w:r>
+        <w:t>lano_js</w:t>
+      </w:r>
+      <w:proofErr w:type="spellEnd"/>
+      <w:r>
+        <w:t xml:space="preserve"> that should be use to run the model in the script </w:t>
+      </w:r>
+      <w:proofErr w:type="spellStart"/>
+      <w:r>
+        <w:t>pop_model</w:t>
+      </w:r>
+      <w:proofErr w:type="spellEnd"/>
+      <w:r>
+        <w:t xml:space="preserve">. We will be using just a single species data set for testing right now. </w:t>
+      </w:r>
+      <w:r>
+        <w:t xml:space="preserve">To the file </w:t>
+      </w:r>
+      <w:proofErr w:type="spellStart"/>
+      <w:r>
+        <w:t>lano_js</w:t>
+      </w:r>
+      <w:proofErr w:type="spellEnd"/>
+      <w:r>
+        <w:t xml:space="preserve"> we </w:t>
+      </w:r>
+      <w:proofErr w:type="gramStart"/>
+      <w:r>
+        <w:t>remove</w:t>
+      </w:r>
+      <w:proofErr w:type="gramEnd"/>
+      <w:r>
+        <w:t xml:space="preserve"> last week and the site column. We also made 0 data because we didn’t </w:t>
+      </w:r>
+      <w:proofErr w:type="gramStart"/>
+      <w:r>
+        <w:t>wanted</w:t>
+      </w:r>
+      <w:proofErr w:type="gramEnd"/>
+      <w:r>
+        <w:t>.</w:t>
+      </w:r>
+    </w:p>
+    <w:p>
+      <w:r>
+        <w:t xml:space="preserve">I just noticed that when I write a file with the write.csv function there’s a there’s a new index column created that has a number for each row. How to prevent this? </w:t>
+      </w:r>
+    </w:p>
+    <w:p>
+      <w:pPr>
+        <w:tabs>
+          <w:tab w:val="left" w:pos="916"/>
+          <w:tab w:val="left" w:pos="1832"/>
+          <w:tab w:val="left" w:pos="2748"/>
+          <w:tab w:val="left" w:pos="3664"/>
+          <w:tab w:val="left" w:pos="4580"/>
+          <w:tab w:val="left" w:pos="5496"/>
+          <w:tab w:val="left" w:pos="6412"/>
+          <w:tab w:val="left" w:pos="7328"/>
+          <w:tab w:val="left" w:pos="8244"/>
+          <w:tab w:val="left" w:pos="9160"/>
+          <w:tab w:val="left" w:pos="10076"/>
+          <w:tab w:val="left" w:pos="10992"/>
+          <w:tab w:val="left" w:pos="11908"/>
+          <w:tab w:val="left" w:pos="12824"/>
+          <w:tab w:val="left" w:pos="13740"/>
+          <w:tab w:val="left" w:pos="14656"/>
+        </w:tabs>
+        <w:spacing w:after="0" w:line="240" w:lineRule="auto"/>
+        <w:rPr>
+          <w:rFonts w:ascii="Courier New" w:eastAsia="Times New Roman" w:hAnsi="Courier New" w:cs="Courier New"/>
+          <w:kern w:val="0"/>
+          <w:sz w:val="20"/>
+          <w:szCs w:val="20"/>
+          <w14:ligatures w14:val="none"/>
+        </w:rPr>
+      </w:pPr>
+      <w:proofErr w:type="gramStart"/>
+      <w:r>
+        <w:rPr>
+          <w:rFonts w:ascii="Courier New" w:eastAsia="Times New Roman" w:hAnsi="Courier New" w:cs="Courier New"/>
+          <w:kern w:val="0"/>
+          <w:sz w:val="20"/>
+          <w:szCs w:val="20"/>
+          <w14:ligatures w14:val="none"/>
+        </w:rPr>
+        <w:t>write.csv(</w:t>
+      </w:r>
+      <w:proofErr w:type="gramEnd"/>
+      <w:r>
+        <w:rPr>
+          <w:rFonts w:ascii="Courier New" w:eastAsia="Times New Roman" w:hAnsi="Courier New" w:cs="Courier New"/>
+          <w:kern w:val="0"/>
+          <w:sz w:val="20"/>
+          <w:szCs w:val="20"/>
+          <w14:ligatures w14:val="none"/>
+        </w:rPr>
+        <w:t xml:space="preserve">iris, file = "iris.csv", </w:t>
+      </w:r>
+      <w:proofErr w:type="spellStart"/>
+      <w:r>
+        <w:rPr>
+          <w:rFonts w:ascii="Courier New" w:eastAsia="Times New Roman" w:hAnsi="Courier New" w:cs="Courier New"/>
+          <w:kern w:val="0"/>
+          <w:sz w:val="20"/>
+          <w:szCs w:val="20"/>
+          <w14:ligatures w14:val="none"/>
+        </w:rPr>
+        <w:t>row.names</w:t>
+      </w:r>
+      <w:proofErr w:type="spellEnd"/>
+      <w:r>
+        <w:rPr>
+          <w:rFonts w:ascii="Courier New" w:eastAsia="Times New Roman" w:hAnsi="Courier New" w:cs="Courier New"/>
+          <w:kern w:val="0"/>
+          <w:sz w:val="20"/>
+          <w:szCs w:val="20"/>
+          <w14:ligatures w14:val="none"/>
+        </w:rPr>
+        <w:t xml:space="preserve"> = FALSE)</w:t>
+      </w:r>
+    </w:p>
+    <w:p>
+      <w:r>
+        <w:t xml:space="preserve"> </w:t>
+      </w:r>
+    </w:p>
+    <w:p>
+      <w:r>
+        <w:t xml:space="preserve">you have to set the </w:t>
+      </w:r>
+      <w:proofErr w:type="spellStart"/>
+      <w:proofErr w:type="gramStart"/>
+      <w:r>
+        <w:t>row.names</w:t>
+      </w:r>
+      <w:proofErr w:type="spellEnd"/>
+      <w:proofErr w:type="gramEnd"/>
+      <w:r>
+        <w:t xml:space="preserve">=false argument. </w:t>
+      </w:r>
+    </w:p>
+    <w:p>
+      <w:r>
+        <w:t>11/20/2023</w:t>
+      </w:r>
+      <w:r>
+        <w:br/>
+        <w:t xml:space="preserve">I ran the data work but got an error anyway. </w:t>
+      </w:r>
+    </w:p>
+    <w:p>
+      <w:pPr>
+        <w:shd w:val="clear" w:color="auto" w:fill="000000"/>
+        <w:tabs>
+          <w:tab w:val="left" w:pos="916"/>
+          <w:tab w:val="left" w:pos="1832"/>
+          <w:tab w:val="left" w:pos="2748"/>
+          <w:tab w:val="left" w:pos="3664"/>
+          <w:tab w:val="left" w:pos="4580"/>
+          <w:tab w:val="left" w:pos="5496"/>
+          <w:tab w:val="left" w:pos="6412"/>
+          <w:tab w:val="left" w:pos="7328"/>
+          <w:tab w:val="left" w:pos="8244"/>
+          <w:tab w:val="left" w:pos="9160"/>
+          <w:tab w:val="left" w:pos="10076"/>
+          <w:tab w:val="left" w:pos="10992"/>
+          <w:tab w:val="left" w:pos="11908"/>
+          <w:tab w:val="left" w:pos="12824"/>
+          <w:tab w:val="left" w:pos="13740"/>
+          <w:tab w:val="left" w:pos="14656"/>
+        </w:tabs>
+        <w:wordWrap w:val="0"/>
+        <w:spacing w:after="0" w:line="240" w:lineRule="auto"/>
+        <w:rPr>
+          <w:rFonts w:ascii="Consolas" w:eastAsia="Times New Roman" w:hAnsi="Consolas" w:cs="Courier New"/>
+          <w:color w:val="E78C45"/>
+          <w:kern w:val="0"/>
+          <w:sz w:val="24"/>
+          <w:szCs w:val="24"/>
+          <w14:ligatures w14:val="none"/>
+        </w:rPr>
+      </w:pPr>
+      <w:r>
+        <w:rPr>
+          <w:rFonts w:ascii="Consolas" w:eastAsia="Times New Roman" w:hAnsi="Consolas" w:cs="Courier New"/>
+          <w:color w:val="DEDEDE"/>
+          <w:kern w:val="0"/>
+          <w:sz w:val="24"/>
+          <w:szCs w:val="24"/>
+          <w:bdr w:val="none" w:sz="0" w:space="0" w:color="auto" w:frame="1"/>
+          <w14:ligatures w14:val="none"/>
+        </w:rPr>
+        <w:t>urn-in + Update 1 (</w:t>
+      </w:r>
+      <w:proofErr w:type="gramStart"/>
+      <w:r>
+        <w:rPr>
+          <w:rFonts w:ascii="Consolas" w:eastAsia="Times New Roman" w:hAnsi="Consolas" w:cs="Courier New"/>
+          <w:color w:val="DEDEDE"/>
+          <w:kern w:val="0"/>
+          <w:sz w:val="24"/>
+          <w:szCs w:val="24"/>
+          <w:bdr w:val="none" w:sz="0" w:space="0" w:color="auto" w:frame="1"/>
+          <w14:ligatures w14:val="none"/>
+        </w:rPr>
+        <w:t>30000)</w:t>
+      </w:r>
+      <w:r>
+        <w:rPr>
+          <w:rFonts w:ascii="Consolas" w:eastAsia="Times New Roman" w:hAnsi="Consolas" w:cs="Courier New"/>
+          <w:color w:val="E78C45"/>
+          <w:kern w:val="0"/>
+          <w:sz w:val="24"/>
+          <w:szCs w:val="24"/>
+          <w14:ligatures w14:val="none"/>
+        </w:rPr>
+        <w:t>Error</w:t>
+      </w:r>
+      <w:proofErr w:type="gramEnd"/>
+      <w:r>
+        <w:rPr>
+          <w:rFonts w:ascii="Consolas" w:eastAsia="Times New Roman" w:hAnsi="Consolas" w:cs="Courier New"/>
+          <w:color w:val="E78C45"/>
+          <w:kern w:val="0"/>
+          <w:sz w:val="24"/>
+          <w:szCs w:val="24"/>
+          <w14:ligatures w14:val="none"/>
+        </w:rPr>
+        <w:t xml:space="preserve"> in </w:t>
+      </w:r>
+      <w:proofErr w:type="spellStart"/>
+      <w:r>
+        <w:rPr>
+          <w:rFonts w:ascii="Consolas" w:eastAsia="Times New Roman" w:hAnsi="Consolas" w:cs="Courier New"/>
+          <w:color w:val="E78C45"/>
+          <w:kern w:val="0"/>
+          <w:sz w:val="24"/>
+          <w:szCs w:val="24"/>
+          <w14:ligatures w14:val="none"/>
+        </w:rPr>
+        <w:t>checkForRemoteErrors</w:t>
+      </w:r>
+      <w:proofErr w:type="spellEnd"/>
+      <w:r>
+        <w:rPr>
+          <w:rFonts w:ascii="Consolas" w:eastAsia="Times New Roman" w:hAnsi="Consolas" w:cs="Courier New"/>
+          <w:color w:val="E78C45"/>
+          <w:kern w:val="0"/>
+          <w:sz w:val="24"/>
+          <w:szCs w:val="24"/>
+          <w14:ligatures w14:val="none"/>
+        </w:rPr>
+        <w:t>(</w:t>
+      </w:r>
+      <w:proofErr w:type="spellStart"/>
+      <w:r>
+        <w:rPr>
+          <w:rFonts w:ascii="Consolas" w:eastAsia="Times New Roman" w:hAnsi="Consolas" w:cs="Courier New"/>
+          <w:color w:val="E78C45"/>
+          <w:kern w:val="0"/>
+          <w:sz w:val="24"/>
+          <w:szCs w:val="24"/>
+          <w14:ligatures w14:val="none"/>
+        </w:rPr>
+        <w:t>val</w:t>
+      </w:r>
+      <w:proofErr w:type="spellEnd"/>
+      <w:r>
+        <w:rPr>
+          <w:rFonts w:ascii="Consolas" w:eastAsia="Times New Roman" w:hAnsi="Consolas" w:cs="Courier New"/>
+          <w:color w:val="E78C45"/>
+          <w:kern w:val="0"/>
+          <w:sz w:val="24"/>
+          <w:szCs w:val="24"/>
+          <w14:ligatures w14:val="none"/>
+        </w:rPr>
+        <w:t xml:space="preserve">) : </w:t>
+      </w:r>
+    </w:p>
+    <w:p>
+      <w:pPr>
+        <w:shd w:val="clear" w:color="auto" w:fill="000000"/>
+        <w:tabs>
+          <w:tab w:val="left" w:pos="916"/>
+          <w:tab w:val="left" w:pos="1832"/>
+          <w:tab w:val="left" w:pos="2748"/>
+          <w:tab w:val="left" w:pos="3664"/>
+          <w:tab w:val="left" w:pos="4580"/>
+          <w:tab w:val="left" w:pos="5496"/>
+          <w:tab w:val="left" w:pos="6412"/>
+          <w:tab w:val="left" w:pos="7328"/>
+          <w:tab w:val="left" w:pos="8244"/>
+          <w:tab w:val="left" w:pos="9160"/>
+          <w:tab w:val="left" w:pos="10076"/>
+          <w:tab w:val="left" w:pos="10992"/>
+          <w:tab w:val="left" w:pos="11908"/>
+          <w:tab w:val="left" w:pos="12824"/>
+          <w:tab w:val="left" w:pos="13740"/>
+          <w:tab w:val="left" w:pos="14656"/>
+        </w:tabs>
+        <w:wordWrap w:val="0"/>
+        <w:spacing w:after="0" w:line="240" w:lineRule="auto"/>
+        <w:rPr>
+          <w:rFonts w:ascii="Consolas" w:eastAsia="Times New Roman" w:hAnsi="Consolas" w:cs="Courier New"/>
+          <w:color w:val="E78C45"/>
+          <w:kern w:val="0"/>
+          <w:sz w:val="24"/>
+          <w:szCs w:val="24"/>
+          <w14:ligatures w14:val="none"/>
+        </w:rPr>
+      </w:pPr>
+      <w:r>
+        <w:rPr>
+          <w:rFonts w:ascii="Consolas" w:eastAsia="Times New Roman" w:hAnsi="Consolas" w:cs="Courier New"/>
+          <w:color w:val="E78C45"/>
+          <w:kern w:val="0"/>
+          <w:sz w:val="24"/>
+          <w:szCs w:val="24"/>
+          <w14:ligatures w14:val="none"/>
+        </w:rPr>
+        <w:t xml:space="preserve">  5 nodes produced </w:t>
+      </w:r>
+      <w:proofErr w:type="gramStart"/>
+      <w:r>
+        <w:rPr>
+          <w:rFonts w:ascii="Consolas" w:eastAsia="Times New Roman" w:hAnsi="Consolas" w:cs="Courier New"/>
+          <w:color w:val="E78C45"/>
+          <w:kern w:val="0"/>
+          <w:sz w:val="24"/>
+          <w:szCs w:val="24"/>
+          <w14:ligatures w14:val="none"/>
+        </w:rPr>
+        <w:t>errors;</w:t>
+      </w:r>
+      <w:proofErr w:type="gramEnd"/>
+      <w:r>
+        <w:rPr>
+          <w:rFonts w:ascii="Consolas" w:eastAsia="Times New Roman" w:hAnsi="Consolas" w:cs="Courier New"/>
+          <w:color w:val="E78C45"/>
+          <w:kern w:val="0"/>
+          <w:sz w:val="24"/>
+          <w:szCs w:val="24"/>
+          <w14:ligatures w14:val="none"/>
+        </w:rPr>
+        <w:t xml:space="preserve"> first error: </w:t>
+      </w:r>
+    </w:p>
+    <w:p>
+      <w:pPr>
+        <w:shd w:val="clear" w:color="auto" w:fill="000000"/>
+        <w:tabs>
+          <w:tab w:val="left" w:pos="916"/>
+          <w:tab w:val="left" w:pos="1832"/>
+          <w:tab w:val="left" w:pos="2748"/>
+          <w:tab w:val="left" w:pos="3664"/>
+          <w:tab w:val="left" w:pos="4580"/>
+          <w:tab w:val="left" w:pos="5496"/>
+          <w:tab w:val="left" w:pos="6412"/>
+          <w:tab w:val="left" w:pos="7328"/>
+          <w:tab w:val="left" w:pos="8244"/>
+          <w:tab w:val="left" w:pos="9160"/>
+          <w:tab w:val="left" w:pos="10076"/>
+          <w:tab w:val="left" w:pos="10992"/>
+          <w:tab w:val="left" w:pos="11908"/>
+          <w:tab w:val="left" w:pos="12824"/>
+          <w:tab w:val="left" w:pos="13740"/>
+          <w:tab w:val="left" w:pos="14656"/>
+        </w:tabs>
+        <w:wordWrap w:val="0"/>
+        <w:spacing w:after="0" w:line="240" w:lineRule="auto"/>
+        <w:rPr>
+          <w:rFonts w:ascii="Consolas" w:eastAsia="Times New Roman" w:hAnsi="Consolas" w:cs="Courier New"/>
+          <w:color w:val="E78C45"/>
+          <w:kern w:val="0"/>
+          <w:sz w:val="24"/>
+          <w:szCs w:val="24"/>
+          <w14:ligatures w14:val="none"/>
+        </w:rPr>
+      </w:pPr>
+      <w:r>
+        <w:rPr>
+          <w:rFonts w:ascii="Consolas" w:eastAsia="Times New Roman" w:hAnsi="Consolas" w:cs="Courier New"/>
+          <w:color w:val="E78C45"/>
+          <w:kern w:val="0"/>
+          <w:sz w:val="24"/>
+          <w:szCs w:val="24"/>
+          <w14:ligatures w14:val="none"/>
+        </w:rPr>
+        <w:t>Error parsing model file:</w:t>
+      </w:r>
+    </w:p>
+    <w:p>
+      <w:pPr>
+        <w:shd w:val="clear" w:color="auto" w:fill="000000"/>
+        <w:tabs>
+          <w:tab w:val="left" w:pos="916"/>
+          <w:tab w:val="left" w:pos="1832"/>
+          <w:tab w:val="left" w:pos="2748"/>
+          <w:tab w:val="left" w:pos="3664"/>
+          <w:tab w:val="left" w:pos="4580"/>
+          <w:tab w:val="left" w:pos="5496"/>
+          <w:tab w:val="left" w:pos="6412"/>
+          <w:tab w:val="left" w:pos="7328"/>
+          <w:tab w:val="left" w:pos="8244"/>
+          <w:tab w:val="left" w:pos="9160"/>
+          <w:tab w:val="left" w:pos="10076"/>
+          <w:tab w:val="left" w:pos="10992"/>
+          <w:tab w:val="left" w:pos="11908"/>
+          <w:tab w:val="left" w:pos="12824"/>
+          <w:tab w:val="left" w:pos="13740"/>
+          <w:tab w:val="left" w:pos="14656"/>
+        </w:tabs>
+        <w:wordWrap w:val="0"/>
+        <w:spacing w:after="0" w:line="240" w:lineRule="auto"/>
+        <w:rPr>
+          <w:rFonts w:ascii="Consolas" w:eastAsia="Times New Roman" w:hAnsi="Consolas" w:cs="Courier New"/>
+          <w:color w:val="E78C45"/>
+          <w:kern w:val="0"/>
+          <w:sz w:val="24"/>
+          <w:szCs w:val="24"/>
+          <w14:ligatures w14:val="none"/>
+        </w:rPr>
+      </w:pPr>
+      <w:r>
+        <w:rPr>
+          <w:rFonts w:ascii="Consolas" w:eastAsia="Times New Roman" w:hAnsi="Consolas" w:cs="Courier New"/>
+          <w:color w:val="E78C45"/>
+          <w:kern w:val="0"/>
+          <w:sz w:val="24"/>
+          <w:szCs w:val="24"/>
+          <w14:ligatures w14:val="none"/>
+        </w:rPr>
+        <w:t>syntax error on line 44 near "}"</w:t>
+      </w:r>
+    </w:p>
+    <w:p/>
+    <w:p>
+      <w:r>
+        <w:t>I think there’s something wrong with the model when we feed it to JAGS.</w:t>
+      </w:r>
+    </w:p>
+    <w:p/>
+    <w:p/>
+    <w:p/>
     <w:p/>
     <w:p/>
     <w:p/>
@@ -556,6 +1020,79 @@
     <w:semiHidden/>
     <w:unhideWhenUsed/>
   </w:style>
+  <w:style w:type="paragraph" w:styleId="HTMLPreformatted">
+    <w:name w:val="HTML Preformatted"/>
+    <w:basedOn w:val="Normal"/>
+    <w:link w:val="HTMLPreformattedChar"/>
+    <w:uiPriority w:val="99"/>
+    <w:semiHidden/>
+    <w:unhideWhenUsed/>
+    <w:rsid w:val="00B44E57"/>
+    <w:pPr>
+      <w:tabs>
+        <w:tab w:val="left" w:pos="916"/>
+        <w:tab w:val="left" w:pos="1832"/>
+        <w:tab w:val="left" w:pos="2748"/>
+        <w:tab w:val="left" w:pos="3664"/>
+        <w:tab w:val="left" w:pos="4580"/>
+        <w:tab w:val="left" w:pos="5496"/>
+        <w:tab w:val="left" w:pos="6412"/>
+        <w:tab w:val="left" w:pos="7328"/>
+        <w:tab w:val="left" w:pos="8244"/>
+        <w:tab w:val="left" w:pos="9160"/>
+        <w:tab w:val="left" w:pos="10076"/>
+        <w:tab w:val="left" w:pos="10992"/>
+        <w:tab w:val="left" w:pos="11908"/>
+        <w:tab w:val="left" w:pos="12824"/>
+        <w:tab w:val="left" w:pos="13740"/>
+        <w:tab w:val="left" w:pos="14656"/>
+      </w:tabs>
+      <w:spacing w:after="0" w:line="240" w:lineRule="auto"/>
+    </w:pPr>
+    <w:rPr>
+      <w:rFonts w:ascii="Courier New" w:eastAsia="Times New Roman" w:hAnsi="Courier New" w:cs="Courier New"/>
+      <w:kern w:val="0"/>
+      <w:sz w:val="20"/>
+      <w:szCs w:val="20"/>
+    </w:rPr>
+  </w:style>
+  <w:style w:type="character" w:customStyle="1" w:styleId="HTMLPreformattedChar">
+    <w:name w:val="HTML Preformatted Char"/>
+    <w:basedOn w:val="DefaultParagraphFont"/>
+    <w:link w:val="HTMLPreformatted"/>
+    <w:uiPriority w:val="99"/>
+    <w:semiHidden/>
+    <w:rsid w:val="00B44E57"/>
+    <w:rPr>
+      <w:rFonts w:ascii="Courier New" w:eastAsia="Times New Roman" w:hAnsi="Courier New" w:cs="Courier New"/>
+      <w:kern w:val="0"/>
+      <w:sz w:val="20"/>
+      <w:szCs w:val="20"/>
+    </w:rPr>
+  </w:style>
+  <w:style w:type="character" w:styleId="HTMLCode">
+    <w:name w:val="HTML Code"/>
+    <w:basedOn w:val="DefaultParagraphFont"/>
+    <w:uiPriority w:val="99"/>
+    <w:semiHidden/>
+    <w:unhideWhenUsed/>
+    <w:rsid w:val="00B44E57"/>
+    <w:rPr>
+      <w:rFonts w:ascii="Courier New" w:eastAsia="Times New Roman" w:hAnsi="Courier New" w:cs="Courier New"/>
+      <w:sz w:val="20"/>
+      <w:szCs w:val="20"/>
+    </w:rPr>
+  </w:style>
+  <w:style w:type="character" w:customStyle="1" w:styleId="gnvwddmdl3b">
+    <w:name w:val="gnvwddmdl3b"/>
+    <w:basedOn w:val="DefaultParagraphFont"/>
+    <w:rsid w:val="00F66D4C"/>
+  </w:style>
+  <w:style w:type="character" w:customStyle="1" w:styleId="gnvwddmdf3b">
+    <w:name w:val="gnvwddmdf3b"/>
+    <w:basedOn w:val="DefaultParagraphFont"/>
+    <w:rsid w:val="00F66D4C"/>
+  </w:style>
 </w:styles>
 </file>
 
@@ -852,4 +1389,16 @@
     </a:ext>
   </a:extLst>
 </a:theme>
+</file>
+
+<file path=customXml/item1.xml><?xml version="1.0" encoding="utf-8"?>
+<b:Sources xmlns:b="http://schemas.openxmlformats.org/officeDocument/2006/bibliography" xmlns="http://schemas.openxmlformats.org/officeDocument/2006/bibliography" SelectedStyle="\APASixthEditionOfficeOnline.xsl" StyleName="APA" Version="6"/>
+</file>
+
+<file path=customXml/itemProps1.xml><?xml version="1.0" encoding="utf-8"?>
+<ds:datastoreItem xmlns:ds="http://schemas.openxmlformats.org/officeDocument/2006/customXml" ds:itemID="{46E15D8B-FB72-4D22-A320-AC3C087E68E2}">
+  <ds:schemaRefs>
+    <ds:schemaRef ds:uri="http://schemas.openxmlformats.org/officeDocument/2006/bibliography"/>
+  </ds:schemaRefs>
+</ds:datastoreItem>
 </file>
</xml_diff>

<commit_message>
updated some model troubles cleaning my repo
</commit_message>
<xml_diff>
--- a/notes.docx
+++ b/notes.docx
@@ -575,7 +575,47 @@
         <w:t>I think there’s something wrong with the model when we feed it to JAGS.</w:t>
       </w:r>
     </w:p>
+    <w:p>
+      <w:pPr>
+        <w:pBdr>
+          <w:bottom w:val="wave" w:sz="6" w:space="1" w:color="auto"/>
+        </w:pBdr>
+      </w:pPr>
+    </w:p>
     <w:p/>
+    <w:p>
+      <w:r>
+        <w:t>11/29/2023</w:t>
+      </w:r>
+    </w:p>
+    <w:p>
+      <w:r>
+        <w:lastRenderedPageBreak/>
+        <w:t xml:space="preserve">I talked to Jen </w:t>
+      </w:r>
+      <w:proofErr w:type="gramStart"/>
+      <w:r>
+        <w:t>Cruz</w:t>
+      </w:r>
+      <w:proofErr w:type="gramEnd"/>
+      <w:r>
+        <w:t xml:space="preserve"> </w:t>
+      </w:r>
+      <w:r>
+        <w:t xml:space="preserve">and she mentioned I have to be careful with the things that I include in the </w:t>
+      </w:r>
+      <w:proofErr w:type="spellStart"/>
+      <w:r>
+        <w:t>github</w:t>
+      </w:r>
+      <w:proofErr w:type="spellEnd"/>
+      <w:r>
+        <w:t xml:space="preserve">. For example, I should not trace the R project where I am working. I should just use trace the changes in the scripts. According to her tracing the project could break cause trouble in the future. </w:t>
+      </w:r>
+      <w:r>
+        <w:t xml:space="preserve"> </w:t>
+      </w:r>
+    </w:p>
     <w:p/>
     <w:p/>
     <w:p/>

</xml_diff>